<commit_message>
Updated analysis of rsc vs. trial epoch
</commit_message>
<xml_diff>
--- a/AnalysisCode-Organization-Chenchal.docx
+++ b/AnalysisCode-Organization-Chenchal.docx
@@ -288,40 +288,6 @@
       <w:r>
         <w:tab/>
       </w:r>
-      <w:r>
-        <w:tab/>
-      </w:r>
-      <w:proofErr w:type="spellStart"/>
-      <w:r>
-        <w:t>setSatPaper</w:t>
-      </w:r>
-      <w:proofErr w:type="spellEnd"/>
-    </w:p>
-    <w:p>
-      <w:pPr>
-        <w:spacing w:after="0" w:line="240" w:lineRule="auto"/>
-      </w:pPr>
-      <w:r>
-        <w:tab/>
-      </w:r>
-      <w:r>
-        <w:tab/>
-      </w:r>
-      <w:r>
-        <w:tab/>
-        <w:t>vss2020Fig</w:t>
-      </w:r>
-    </w:p>
-    <w:p>
-      <w:pPr>
-        <w:spacing w:after="0" w:line="240" w:lineRule="auto"/>
-      </w:pPr>
-      <w:r>
-        <w:tab/>
-      </w:r>
-      <w:r>
-        <w:tab/>
-      </w:r>
       <w:proofErr w:type="spellStart"/>
       <w:r>
         <w:t>testGeneral</w:t>
@@ -406,212 +372,6 @@
       <w:proofErr w:type="spellEnd"/>
       <w:r>
         <w:t>)</w:t>
-      </w:r>
-    </w:p>
-    <w:p>
-      <w:r>
-        <w:br w:type="page"/>
-      </w:r>
-    </w:p>
-    <w:p>
-      <w:pPr>
-        <w:spacing w:after="0" w:line="240" w:lineRule="auto"/>
-        <w:rPr>
-          <w:b/>
-          <w:bCs/>
-        </w:rPr>
-      </w:pPr>
-      <w:proofErr w:type="spellStart"/>
-      <w:r>
-        <w:rPr>
-          <w:b/>
-          <w:bCs/>
-        </w:rPr>
-        <w:lastRenderedPageBreak/>
-        <w:t>thomas</w:t>
-      </w:r>
-      <w:r>
-        <w:rPr>
-          <w:b/>
-          <w:bCs/>
-        </w:rPr>
-        <w:t>-satSef</w:t>
-      </w:r>
-      <w:proofErr w:type="spellEnd"/>
-    </w:p>
-    <w:p>
-      <w:pPr>
-        <w:spacing w:after="0" w:line="240" w:lineRule="auto"/>
-        <w:rPr>
-          <w:b/>
-          <w:bCs/>
-        </w:rPr>
-      </w:pPr>
-      <w:r>
-        <w:rPr>
-          <w:b/>
-          <w:bCs/>
-        </w:rPr>
-        <w:tab/>
-      </w:r>
-      <w:proofErr w:type="spellStart"/>
-      <w:r>
-        <w:rPr>
-          <w:b/>
-          <w:bCs/>
-        </w:rPr>
-        <w:t>setPaths</w:t>
-      </w:r>
-      <w:r>
-        <w:rPr>
-          <w:b/>
-          <w:bCs/>
-        </w:rPr>
-        <w:t>TR</w:t>
-      </w:r>
-      <w:r>
-        <w:rPr>
-          <w:b/>
-          <w:bCs/>
-        </w:rPr>
-        <w:t>.m</w:t>
-      </w:r>
-      <w:proofErr w:type="spellEnd"/>
-    </w:p>
-    <w:p>
-      <w:pPr>
-        <w:spacing w:after="0" w:line="240" w:lineRule="auto"/>
-      </w:pPr>
-      <w:r>
-        <w:tab/>
-        <w:t>fig08 – Data</w:t>
-      </w:r>
-    </w:p>
-    <w:p>
-      <w:pPr>
-        <w:spacing w:after="0" w:line="240" w:lineRule="auto"/>
-        <w:rPr>
-          <w:b/>
-          <w:bCs/>
-        </w:rPr>
-      </w:pPr>
-      <w:r>
-        <w:rPr>
-          <w:b/>
-          <w:bCs/>
-        </w:rPr>
-        <w:tab/>
-      </w:r>
-      <w:proofErr w:type="spellStart"/>
-      <w:r>
-        <w:rPr>
-          <w:b/>
-          <w:bCs/>
-        </w:rPr>
-        <w:t>satSef</w:t>
-      </w:r>
-      <w:proofErr w:type="spellEnd"/>
-    </w:p>
-    <w:p>
-      <w:pPr>
-        <w:spacing w:after="0" w:line="240" w:lineRule="auto"/>
-        <w:rPr>
-          <w:b/>
-          <w:bCs/>
-        </w:rPr>
-      </w:pPr>
-      <w:r>
-        <w:rPr>
-          <w:b/>
-          <w:bCs/>
-        </w:rPr>
-        <w:tab/>
-      </w:r>
-      <w:r>
-        <w:rPr>
-          <w:b/>
-          <w:bCs/>
-        </w:rPr>
-        <w:tab/>
-        <w:t>Fig08SpikeCorr</w:t>
-      </w:r>
-      <w:r>
-        <w:rPr>
-          <w:b/>
-          <w:bCs/>
-        </w:rPr>
-        <w:t xml:space="preserve"> – figure_08.m</w:t>
-      </w:r>
-    </w:p>
-    <w:p>
-      <w:pPr>
-        <w:spacing w:after="0" w:line="240" w:lineRule="auto"/>
-      </w:pPr>
-      <w:r>
-        <w:tab/>
-      </w:r>
-      <w:r>
-        <w:tab/>
-      </w:r>
-      <w:proofErr w:type="spellStart"/>
-      <w:r>
-        <w:t>rscControlNTrials</w:t>
-      </w:r>
-      <w:proofErr w:type="spellEnd"/>
-    </w:p>
-    <w:p>
-      <w:pPr>
-        <w:spacing w:after="0" w:line="240" w:lineRule="auto"/>
-      </w:pPr>
-      <w:r>
-        <w:tab/>
-      </w:r>
-      <w:r>
-        <w:tab/>
-      </w:r>
-      <w:proofErr w:type="spellStart"/>
-      <w:r>
-        <w:t>rscDBAllEpochs</w:t>
-      </w:r>
-      <w:proofErr w:type="spellEnd"/>
-    </w:p>
-    <w:p>
-      <w:pPr>
-        <w:spacing w:after="0" w:line="240" w:lineRule="auto"/>
-      </w:pPr>
-      <w:r>
-        <w:tab/>
-      </w:r>
-      <w:r>
-        <w:tab/>
-        <w:t>stats</w:t>
-      </w:r>
-    </w:p>
-    <w:p>
-      <w:pPr>
-        <w:spacing w:after="0" w:line="240" w:lineRule="auto"/>
-      </w:pPr>
-      <w:r>
-        <w:tab/>
-      </w:r>
-      <w:r>
-        <w:tab/>
-        <w:t>toolbox</w:t>
-      </w:r>
-    </w:p>
-    <w:p>
-      <w:pPr>
-        <w:spacing w:after="0" w:line="240" w:lineRule="auto"/>
-      </w:pPr>
-      <w:r>
-        <w:tab/>
-      </w:r>
-      <w:r>
-        <w:tab/>
-      </w:r>
-      <w:r>
-        <w:tab/>
-        <w:t>utils</w:t>
       </w:r>
     </w:p>
     <w:sectPr>

</xml_diff>